<commit_message>
fixed functions and add UTF-8 decoder command
</commit_message>
<xml_diff>
--- a/Resources/Description.docx
+++ b/Resources/Description.docx
@@ -12,7 +12,6 @@
           <w:szCs w:val="32"/>
         </w:rPr>
       </w:pPr>
-      <w:proofErr w:type="gramStart"/>
       <w:r>
         <w:rPr>
           <w:rFonts w:ascii="Arial" w:hAnsi="Arial" w:cs="Arial"/>
@@ -21,9 +20,38 @@
           <w:sz w:val="32"/>
           <w:szCs w:val="32"/>
         </w:rPr>
-        <w:t>Problem :</w:t>
-      </w:r>
-      <w:proofErr w:type="gramEnd"/>
+        <w:t xml:space="preserve">Problem </w:t>
+      </w:r>
+      <w:r>
+        <w:rPr>
+          <w:rFonts w:ascii="Arial" w:hAnsi="Arial" w:cs="Arial"/>
+          <w:b/>
+          <w:bCs/>
+          <w:sz w:val="32"/>
+          <w:szCs w:val="32"/>
+        </w:rPr>
+        <w:t>A</w:t>
+      </w:r>
+      <w:r>
+        <w:rPr>
+          <w:rFonts w:ascii="Arial" w:hAnsi="Arial" w:cs="Arial"/>
+          <w:b/>
+          <w:bCs/>
+          <w:sz w:val="32"/>
+          <w:szCs w:val="32"/>
+        </w:rPr>
+        <w:t>:</w:t>
+      </w:r>
+      <w:r>
+        <w:rPr>
+          <w:rFonts w:ascii="Arial" w:hAnsi="Arial" w:cs="Arial"/>
+          <w:b/>
+          <w:bCs/>
+          <w:sz w:val="32"/>
+          <w:szCs w:val="32"/>
+        </w:rPr>
+        <w:t xml:space="preserve"> Tính tổng a và b</w:t>
+      </w:r>
     </w:p>
     <w:p>
       <w:pPr>
@@ -41,6 +69,14 @@
         </w:rPr>
         <w:t>Time limits:</w:t>
       </w:r>
+      <w:r>
+        <w:rPr>
+          <w:rFonts w:ascii="Arial" w:hAnsi="Arial" w:cs="Arial"/>
+          <w:sz w:val="24"/>
+          <w:szCs w:val="24"/>
+        </w:rPr>
+        <w:t xml:space="preserve"> 1s</w:t>
+      </w:r>
     </w:p>
     <w:p>
       <w:pPr>
@@ -59,6 +95,15 @@
           <w:szCs w:val="24"/>
         </w:rPr>
       </w:pPr>
+      <w:r>
+        <w:rPr>
+          <w:rFonts w:ascii="Arial" w:hAnsi="Arial" w:cs="Arial"/>
+          <w:sz w:val="24"/>
+          <w:szCs w:val="24"/>
+        </w:rPr>
+        <w:tab/>
+        <w:t>TÍnh tổng a, b.</w:t>
+      </w:r>
     </w:p>
     <w:p>
       <w:pPr>
@@ -92,14 +137,44 @@
     </w:p>
     <w:p>
       <w:pPr>
-        <w:rPr>
-          <w:rFonts w:ascii="Arial" w:hAnsi="Arial" w:cs="Arial"/>
-          <w:b/>
-          <w:bCs/>
-          <w:sz w:val="24"/>
-          <w:szCs w:val="24"/>
-        </w:rPr>
-      </w:pPr>
+        <w:pStyle w:val="ListParagraph"/>
+        <w:numPr>
+          <w:ilvl w:val="0"/>
+          <w:numId w:val="1"/>
+        </w:numPr>
+        <w:rPr>
+          <w:rFonts w:ascii="Arial" w:hAnsi="Arial" w:cs="Arial"/>
+          <w:b/>
+          <w:bCs/>
+          <w:sz w:val="24"/>
+          <w:szCs w:val="24"/>
+        </w:rPr>
+      </w:pPr>
+      <w:r>
+        <w:rPr>
+          <w:rFonts w:ascii="Arial" w:hAnsi="Arial" w:cs="Arial"/>
+          <w:sz w:val="24"/>
+          <w:szCs w:val="24"/>
+        </w:rPr>
+        <w:t>Một dòng duy nhất nhập vào 2 số a và b. (0 ≤ a, b ≤ 10</w:t>
+      </w:r>
+      <w:r>
+        <w:rPr>
+          <w:rFonts w:ascii="Arial" w:hAnsi="Arial" w:cs="Arial"/>
+          <w:sz w:val="24"/>
+          <w:szCs w:val="24"/>
+          <w:vertAlign w:val="superscript"/>
+        </w:rPr>
+        <w:t>9</w:t>
+      </w:r>
+      <w:r>
+        <w:rPr>
+          <w:rFonts w:ascii="Arial" w:hAnsi="Arial" w:cs="Arial"/>
+          <w:sz w:val="24"/>
+          <w:szCs w:val="24"/>
+        </w:rPr>
+        <w:t>)</w:t>
+      </w:r>
     </w:p>
     <w:p>
       <w:pPr>
@@ -126,12 +201,28 @@
       <w:pPr>
         <w:rPr>
           <w:rFonts w:ascii="Arial" w:hAnsi="Arial" w:cs="Arial"/>
-          <w:b/>
-          <w:bCs/>
-          <w:sz w:val="24"/>
-          <w:szCs w:val="24"/>
-        </w:rPr>
-      </w:pPr>
+          <w:sz w:val="24"/>
+          <w:szCs w:val="24"/>
+        </w:rPr>
+      </w:pPr>
+      <w:r>
+        <w:rPr>
+          <w:rFonts w:ascii="Arial" w:hAnsi="Arial" w:cs="Arial"/>
+          <w:b/>
+          <w:bCs/>
+          <w:sz w:val="24"/>
+          <w:szCs w:val="24"/>
+        </w:rPr>
+        <w:tab/>
+      </w:r>
+      <w:r>
+        <w:rPr>
+          <w:rFonts w:ascii="Arial" w:hAnsi="Arial" w:cs="Arial"/>
+          <w:sz w:val="24"/>
+          <w:szCs w:val="24"/>
+        </w:rPr>
+        <w:t>Một dòng duy nhất in ra kết quả. Nếu a hoặc b âm, in ra -1.</w:t>
+      </w:r>
     </w:p>
     <w:p>
       <w:pPr>
@@ -158,8 +249,6 @@
       <w:pPr>
         <w:rPr>
           <w:rFonts w:ascii="Arial" w:hAnsi="Arial" w:cs="Arial"/>
-          <w:b/>
-          <w:bCs/>
           <w:sz w:val="24"/>
           <w:szCs w:val="24"/>
         </w:rPr>
@@ -232,12 +321,18 @@
             <w:pPr>
               <w:rPr>
                 <w:rFonts w:ascii="Arial" w:hAnsi="Arial" w:cs="Arial"/>
-                <w:b/>
-                <w:bCs/>
                 <w:sz w:val="24"/>
                 <w:szCs w:val="24"/>
               </w:rPr>
             </w:pPr>
+            <w:r>
+              <w:rPr>
+                <w:rFonts w:ascii="Arial" w:hAnsi="Arial" w:cs="Arial"/>
+                <w:sz w:val="24"/>
+                <w:szCs w:val="24"/>
+              </w:rPr>
+              <w:t>1 2</w:t>
+            </w:r>
           </w:p>
         </w:tc>
         <w:tc>
@@ -248,12 +343,64 @@
             <w:pPr>
               <w:rPr>
                 <w:rFonts w:ascii="Arial" w:hAnsi="Arial" w:cs="Arial"/>
-                <w:b/>
-                <w:bCs/>
                 <w:sz w:val="24"/>
                 <w:szCs w:val="24"/>
               </w:rPr>
             </w:pPr>
+            <w:r>
+              <w:rPr>
+                <w:rFonts w:ascii="Arial" w:hAnsi="Arial" w:cs="Arial"/>
+                <w:sz w:val="24"/>
+                <w:szCs w:val="24"/>
+              </w:rPr>
+              <w:t>3</w:t>
+            </w:r>
+          </w:p>
+        </w:tc>
+      </w:tr>
+      <w:tr>
+        <w:tc>
+          <w:tcPr>
+            <w:tcW w:w="4819" w:type="dxa"/>
+          </w:tcPr>
+          <w:p>
+            <w:pPr>
+              <w:rPr>
+                <w:rFonts w:ascii="Arial" w:hAnsi="Arial" w:cs="Arial"/>
+                <w:sz w:val="24"/>
+                <w:szCs w:val="24"/>
+              </w:rPr>
+            </w:pPr>
+            <w:r>
+              <w:rPr>
+                <w:rFonts w:ascii="Arial" w:hAnsi="Arial" w:cs="Arial"/>
+                <w:sz w:val="24"/>
+                <w:szCs w:val="24"/>
+              </w:rPr>
+              <w:t>-1 10</w:t>
+            </w:r>
+          </w:p>
+        </w:tc>
+        <w:tc>
+          <w:tcPr>
+            <w:tcW w:w="4819" w:type="dxa"/>
+          </w:tcPr>
+          <w:p>
+            <w:pPr>
+              <w:rPr>
+                <w:rFonts w:ascii="Arial" w:hAnsi="Arial" w:cs="Arial"/>
+                <w:sz w:val="24"/>
+                <w:szCs w:val="24"/>
+              </w:rPr>
+            </w:pPr>
+            <w:r>
+              <w:rPr>
+                <w:rFonts w:ascii="Arial" w:hAnsi="Arial" w:cs="Arial"/>
+                <w:sz w:val="24"/>
+                <w:szCs w:val="24"/>
+              </w:rPr>
+              <w:t>-1</w:t>
+            </w:r>
           </w:p>
         </w:tc>
       </w:tr>
@@ -262,12 +409,52 @@
       <w:pPr>
         <w:rPr>
           <w:rFonts w:ascii="Arial" w:hAnsi="Arial" w:cs="Arial"/>
-          <w:b/>
-          <w:bCs/>
-          <w:sz w:val="24"/>
-          <w:szCs w:val="24"/>
-        </w:rPr>
-      </w:pPr>
+          <w:sz w:val="24"/>
+          <w:szCs w:val="24"/>
+        </w:rPr>
+      </w:pPr>
+    </w:p>
+    <w:p>
+      <w:pPr>
+        <w:rPr>
+          <w:rFonts w:ascii="Arial" w:hAnsi="Arial" w:cs="Arial"/>
+          <w:b/>
+          <w:bCs/>
+          <w:sz w:val="24"/>
+          <w:szCs w:val="24"/>
+        </w:rPr>
+      </w:pPr>
+      <w:r>
+        <w:rPr>
+          <w:rFonts w:ascii="Arial" w:hAnsi="Arial" w:cs="Arial"/>
+          <w:b/>
+          <w:bCs/>
+          <w:sz w:val="24"/>
+          <w:szCs w:val="24"/>
+        </w:rPr>
+        <w:t>NOTE</w:t>
+      </w:r>
+    </w:p>
+    <w:p>
+      <w:pPr>
+        <w:rPr>
+          <w:rFonts w:ascii="Arial" w:hAnsi="Arial" w:cs="Arial"/>
+          <w:b/>
+          <w:bCs/>
+          <w:sz w:val="24"/>
+          <w:szCs w:val="24"/>
+        </w:rPr>
+      </w:pPr>
+      <w:r>
+        <w:rPr>
+          <w:rFonts w:ascii="Arial" w:hAnsi="Arial" w:cs="Arial"/>
+          <w:b/>
+          <w:bCs/>
+          <w:sz w:val="24"/>
+          <w:szCs w:val="24"/>
+        </w:rPr>
+        <w:t>…</w:t>
+      </w:r>
     </w:p>
     <w:sectPr>
       <w:pgSz w:w="12240" w:h="15840" w:code="1"/>
@@ -277,6 +464,126 @@
     </w:sectPr>
   </w:body>
 </w:document>
+</file>
+
+<file path=word/numbering.xml><?xml version="1.0" encoding="utf-8"?>
+<w:numbering xmlns:wpc="http://schemas.microsoft.com/office/word/2010/wordprocessingCanvas" xmlns:cx="http://schemas.microsoft.com/office/drawing/2014/chartex" xmlns:cx1="http://schemas.microsoft.com/office/drawing/2015/9/8/chartex" xmlns:cx2="http://schemas.microsoft.com/office/drawing/2015/10/21/chartex" xmlns:cx3="http://schemas.microsoft.com/office/drawing/2016/5/9/chartex" xmlns:cx4="http://schemas.microsoft.com/office/drawing/2016/5/10/chartex" xmlns:cx5="http://schemas.microsoft.com/office/drawing/2016/5/11/chartex" xmlns:cx6="http://schemas.microsoft.com/office/drawing/2016/5/12/chartex" xmlns:cx7="http://schemas.microsoft.com/office/drawing/2016/5/13/chartex" xmlns:cx8="http://schemas.microsoft.com/office/drawing/2016/5/14/chartex" xmlns:mc="http://schemas.openxmlformats.org/markup-compatibility/2006" xmlns:aink="http://schemas.microsoft.com/office/drawing/2016/ink" xmlns:am3d="http://schemas.microsoft.com/office/drawing/2017/model3d" xmlns:o="urn:schemas-microsoft-com:office:office" xmlns:r="http://schemas.openxmlformats.org/officeDocument/2006/relationships" xmlns:m="http://schemas.openxmlformats.org/officeDocument/2006/math" xmlns:v="urn:schemas-microsoft-com:vml" xmlns:wp14="http://schemas.microsoft.com/office/word/2010/wordprocessingDrawing" xmlns:wp="http://schemas.openxmlformats.org/drawingml/2006/wordprocessingDrawing" xmlns:w10="urn:schemas-microsoft-com:office:word" xmlns:w="http://schemas.openxmlformats.org/wordprocessingml/2006/main" xmlns:w14="http://schemas.microsoft.com/office/word/2010/wordml" xmlns:w15="http://schemas.microsoft.com/office/word/2012/wordml" xmlns:w16cex="http://schemas.microsoft.com/office/word/2018/wordml/cex" xmlns:w16cid="http://schemas.microsoft.com/office/word/2016/wordml/cid" xmlns:w16="http://schemas.microsoft.com/office/word/2018/wordml" xmlns:w16sdtdh="http://schemas.microsoft.com/office/word/2020/wordml/sdtdatahash" xmlns:w16se="http://schemas.microsoft.com/office/word/2015/wordml/symex" xmlns:wpg="http://schemas.microsoft.com/office/word/2010/wordprocessingGroup" xmlns:wpi="http://schemas.microsoft.com/office/word/2010/wordprocessingInk" xmlns:wne="http://schemas.microsoft.com/office/word/2006/wordml" xmlns:wps="http://schemas.microsoft.com/office/word/2010/wordprocessingShape" mc:Ignorable="w14 w15 w16se w16cid w16 w16cex w16sdtdh wp14">
+  <w:abstractNum w:abstractNumId="0" w15:restartNumberingAfterBreak="0">
+    <w:nsid w:val="35A25197"/>
+    <w:multiLevelType w:val="hybridMultilevel"/>
+    <w:tmpl w:val="455C27A6"/>
+    <w:lvl w:ilvl="0" w:tplc="1892D8E4">
+      <w:numFmt w:val="bullet"/>
+      <w:lvlText w:val="-"/>
+      <w:lvlJc w:val="left"/>
+      <w:pPr>
+        <w:ind w:left="720" w:hanging="360"/>
+      </w:pPr>
+      <w:rPr>
+        <w:rFonts w:ascii="Arial" w:eastAsiaTheme="minorHAnsi" w:hAnsi="Arial" w:cs="Arial" w:hint="default"/>
+      </w:rPr>
+    </w:lvl>
+    <w:lvl w:ilvl="1" w:tplc="04090003" w:tentative="1">
+      <w:start w:val="1"/>
+      <w:numFmt w:val="bullet"/>
+      <w:lvlText w:val="o"/>
+      <w:lvlJc w:val="left"/>
+      <w:pPr>
+        <w:ind w:left="1440" w:hanging="360"/>
+      </w:pPr>
+      <w:rPr>
+        <w:rFonts w:ascii="Courier New" w:hAnsi="Courier New" w:cs="Courier New" w:hint="default"/>
+      </w:rPr>
+    </w:lvl>
+    <w:lvl w:ilvl="2" w:tplc="04090005" w:tentative="1">
+      <w:start w:val="1"/>
+      <w:numFmt w:val="bullet"/>
+      <w:lvlText w:val=""/>
+      <w:lvlJc w:val="left"/>
+      <w:pPr>
+        <w:ind w:left="2160" w:hanging="360"/>
+      </w:pPr>
+      <w:rPr>
+        <w:rFonts w:ascii="Wingdings" w:hAnsi="Wingdings" w:hint="default"/>
+      </w:rPr>
+    </w:lvl>
+    <w:lvl w:ilvl="3" w:tplc="04090001" w:tentative="1">
+      <w:start w:val="1"/>
+      <w:numFmt w:val="bullet"/>
+      <w:lvlText w:val=""/>
+      <w:lvlJc w:val="left"/>
+      <w:pPr>
+        <w:ind w:left="2880" w:hanging="360"/>
+      </w:pPr>
+      <w:rPr>
+        <w:rFonts w:ascii="Symbol" w:hAnsi="Symbol" w:hint="default"/>
+      </w:rPr>
+    </w:lvl>
+    <w:lvl w:ilvl="4" w:tplc="04090003" w:tentative="1">
+      <w:start w:val="1"/>
+      <w:numFmt w:val="bullet"/>
+      <w:lvlText w:val="o"/>
+      <w:lvlJc w:val="left"/>
+      <w:pPr>
+        <w:ind w:left="3600" w:hanging="360"/>
+      </w:pPr>
+      <w:rPr>
+        <w:rFonts w:ascii="Courier New" w:hAnsi="Courier New" w:cs="Courier New" w:hint="default"/>
+      </w:rPr>
+    </w:lvl>
+    <w:lvl w:ilvl="5" w:tplc="04090005" w:tentative="1">
+      <w:start w:val="1"/>
+      <w:numFmt w:val="bullet"/>
+      <w:lvlText w:val=""/>
+      <w:lvlJc w:val="left"/>
+      <w:pPr>
+        <w:ind w:left="4320" w:hanging="360"/>
+      </w:pPr>
+      <w:rPr>
+        <w:rFonts w:ascii="Wingdings" w:hAnsi="Wingdings" w:hint="default"/>
+      </w:rPr>
+    </w:lvl>
+    <w:lvl w:ilvl="6" w:tplc="04090001" w:tentative="1">
+      <w:start w:val="1"/>
+      <w:numFmt w:val="bullet"/>
+      <w:lvlText w:val=""/>
+      <w:lvlJc w:val="left"/>
+      <w:pPr>
+        <w:ind w:left="5040" w:hanging="360"/>
+      </w:pPr>
+      <w:rPr>
+        <w:rFonts w:ascii="Symbol" w:hAnsi="Symbol" w:hint="default"/>
+      </w:rPr>
+    </w:lvl>
+    <w:lvl w:ilvl="7" w:tplc="04090003" w:tentative="1">
+      <w:start w:val="1"/>
+      <w:numFmt w:val="bullet"/>
+      <w:lvlText w:val="o"/>
+      <w:lvlJc w:val="left"/>
+      <w:pPr>
+        <w:ind w:left="5760" w:hanging="360"/>
+      </w:pPr>
+      <w:rPr>
+        <w:rFonts w:ascii="Courier New" w:hAnsi="Courier New" w:cs="Courier New" w:hint="default"/>
+      </w:rPr>
+    </w:lvl>
+    <w:lvl w:ilvl="8" w:tplc="04090005" w:tentative="1">
+      <w:start w:val="1"/>
+      <w:numFmt w:val="bullet"/>
+      <w:lvlText w:val=""/>
+      <w:lvlJc w:val="left"/>
+      <w:pPr>
+        <w:ind w:left="6480" w:hanging="360"/>
+      </w:pPr>
+      <w:rPr>
+        <w:rFonts w:ascii="Wingdings" w:hAnsi="Wingdings" w:hint="default"/>
+      </w:rPr>
+    </w:lvl>
+  </w:abstractNum>
+  <w:num w:numId="1">
+    <w:abstractNumId w:val="0"/>
+  </w:num>
+</w:numbering>
 </file>
 
 <file path=word/styles.xml><?xml version="1.0" encoding="utf-8"?>
@@ -724,6 +1031,27 @@
       </w:tblBorders>
     </w:tblPr>
   </w:style>
+  <w:style w:type="paragraph" w:styleId="ListParagraph">
+    <w:name w:val="List Paragraph"/>
+    <w:basedOn w:val="Normal"/>
+    <w:uiPriority w:val="34"/>
+    <w:qFormat/>
+    <w:rsid w:val="00017E15"/>
+    <w:pPr>
+      <w:ind w:left="720"/>
+      <w:contextualSpacing/>
+    </w:pPr>
+  </w:style>
+  <w:style w:type="character" w:styleId="PlaceholderText">
+    <w:name w:val="Placeholder Text"/>
+    <w:basedOn w:val="DefaultParagraphFont"/>
+    <w:uiPriority w:val="99"/>
+    <w:semiHidden/>
+    <w:rsid w:val="00017E15"/>
+    <w:rPr>
+      <w:color w:val="808080"/>
+    </w:rPr>
+  </w:style>
 </w:styles>
 </file>
 
@@ -1020,4 +1348,16 @@
     </a:ext>
   </a:extLst>
 </a:theme>
+</file>
+
+<file path=customXml/item1.xml><?xml version="1.0" encoding="utf-8"?>
+<b:Sources xmlns:b="http://schemas.openxmlformats.org/officeDocument/2006/bibliography" xmlns="http://schemas.openxmlformats.org/officeDocument/2006/bibliography" SelectedStyle="\APASixthEditionOfficeOnline.xsl" StyleName="APA" Version="6"/>
+</file>
+
+<file path=customXml/itemProps1.xml><?xml version="1.0" encoding="utf-8"?>
+<ds:datastoreItem xmlns:ds="http://schemas.openxmlformats.org/officeDocument/2006/customXml" ds:itemID="{92426D31-01F2-4CBF-95B7-FAA339A52081}">
+  <ds:schemaRefs>
+    <ds:schemaRef ds:uri="http://schemas.openxmlformats.org/officeDocument/2006/bibliography"/>
+  </ds:schemaRefs>
+</ds:datastoreItem>
 </file>
</xml_diff>